<commit_message>
v1 complete  wait for repeat test
</commit_message>
<xml_diff>
--- a/char4.docx
+++ b/char4.docx
@@ -57,11 +57,6 @@
       </w:r>
     </w:p>
     <w:p>
-      <w:pPr>
-        <w:rPr>
-          <w:rFonts w:hint="eastAsia"/>
-        </w:rPr>
-      </w:pPr>
       <w:r>
         <w:tab/>
       </w:r>
@@ -138,7 +133,10 @@
         <w:t>(SF-Express-</w:t>
       </w:r>
       <w:r>
-        <w:t>Mobile)</w:t>
+        <w:t>Android-Client</w:t>
+      </w:r>
+      <w:r>
+        <w:t>)</w:t>
       </w:r>
       <w:r>
         <w:rPr>
@@ -147,13 +145,7 @@
         <w:t>。</w:t>
       </w:r>
     </w:p>
-    <w:p>
-      <w:pPr>
-        <w:rPr>
-          <w:rFonts w:hint="eastAsia"/>
-        </w:rPr>
-      </w:pPr>
-    </w:p>
+    <w:p/>
     <w:p/>
     <w:p>
       <w:r>
@@ -169,9 +161,6 @@
     <w:p>
       <w:pPr>
         <w:ind w:firstLine="420"/>
-        <w:rPr>
-          <w:rFonts w:hint="eastAsia"/>
-        </w:rPr>
       </w:pPr>
       <w:r>
         <w:rPr>
@@ -276,19 +265,8 @@
         <w:t>应用周期</w:t>
       </w:r>
     </w:p>
-    <w:p>
-      <w:pPr>
-        <w:rPr>
-          <w:rFonts w:hint="eastAsia"/>
-        </w:rPr>
-      </w:pPr>
-    </w:p>
-    <w:p>
-      <w:pPr>
-        <w:rPr>
-          <w:rFonts w:hint="eastAsia"/>
-        </w:rPr>
-      </w:pPr>
+    <w:p/>
+    <w:p>
       <w:r>
         <w:rPr>
           <w:rFonts w:hint="eastAsia"/>
@@ -469,11 +447,6 @@
     </w:p>
     <w:p/>
     <w:p>
-      <w:pPr>
-        <w:rPr>
-          <w:rFonts w:hint="eastAsia"/>
-        </w:rPr>
-      </w:pPr>
       <w:r>
         <w:rPr>
           <w:rFonts w:hint="eastAsia"/>
@@ -483,11 +456,6 @@
     </w:p>
     <w:p/>
     <w:p>
-      <w:pPr>
-        <w:rPr>
-          <w:rFonts w:hint="eastAsia"/>
-        </w:rPr>
-      </w:pPr>
       <w:r>
         <w:rPr>
           <w:rFonts w:hint="eastAsia"/>
@@ -495,13 +463,17 @@
         <w:t>六 开始 请求-相应-返回 的处理</w:t>
       </w:r>
     </w:p>
-    <w:p>
-      <w:pPr>
-        <w:rPr>
-          <w:rFonts w:hint="eastAsia"/>
-        </w:rPr>
-      </w:pPr>
-    </w:p>
+    <w:p/>
+    <w:p/>
+    <w:p>
+      <w:pPr>
+        <w:jc w:val="both"/>
+        <w:rPr>
+          <w:rFonts w:hint="eastAsia"/>
+        </w:rPr>
+      </w:pPr>
+    </w:p>
+    <w:p/>
     <w:p>
       <w:r>
         <w:tab/>
@@ -530,7 +502,7 @@
                     <pic:cNvPicPr/>
                   </pic:nvPicPr>
                   <pic:blipFill>
-                    <a:blip r:embed="rId4">
+                    <a:blip r:embed="rId5">
                       <a:extLst>
                         <a:ext uri="{28A0092B-C50C-407E-A947-70E740481C1C}">
                           <a14:useLocalDpi xmlns:a14="http://schemas.microsoft.com/office/drawing/2010/main" val="0"/>
@@ -560,9 +532,6 @@
     <w:p>
       <w:pPr>
         <w:jc w:val="center"/>
-        <w:rPr>
-          <w:rFonts w:hint="eastAsia"/>
-        </w:rPr>
       </w:pPr>
       <w:r>
         <w:rPr>
@@ -629,11 +598,6 @@
     </w:p>
     <w:p/>
     <w:p>
-      <w:pPr>
-        <w:rPr>
-          <w:rFonts w:hint="eastAsia"/>
-        </w:rPr>
-      </w:pPr>
       <w:r>
         <w:rPr>
           <w:rFonts w:hint="eastAsia"/>
@@ -661,11 +625,6 @@
     </w:p>
     <w:p/>
     <w:p>
-      <w:pPr>
-        <w:rPr>
-          <w:rFonts w:hint="eastAsia"/>
-        </w:rPr>
-      </w:pPr>
       <w:r>
         <w:tab/>
       </w:r>
@@ -710,11 +669,6 @@
       </w:r>
     </w:p>
     <w:p>
-      <w:pPr>
-        <w:rPr>
-          <w:rFonts w:hint="eastAsia"/>
-        </w:rPr>
-      </w:pPr>
       <w:r>
         <w:rPr>
           <w:rFonts w:hint="eastAsia"/>
@@ -757,11 +711,6 @@
       </w:r>
     </w:p>
     <w:p>
-      <w:pPr>
-        <w:rPr>
-          <w:rFonts w:hint="eastAsia"/>
-        </w:rPr>
-      </w:pPr>
       <w:r>
         <w:tab/>
       </w:r>
@@ -795,7 +744,7 @@
       <w:r>
         <w:t>Qr-Code (</w:t>
       </w:r>
-      <w:hyperlink r:id="rId5" w:history="1">
+      <w:hyperlink r:id="rId6" w:history="1">
         <w:r>
           <w:rPr>
             <w:rStyle w:val="a3"/>
@@ -857,11 +806,6 @@
       </w:r>
     </w:p>
     <w:p>
-      <w:pPr>
-        <w:rPr>
-          <w:rFonts w:hint="eastAsia"/>
-        </w:rPr>
-      </w:pPr>
       <w:r>
         <w:tab/>
       </w:r>
@@ -885,11 +829,6 @@
       </w:r>
     </w:p>
     <w:p>
-      <w:pPr>
-        <w:rPr>
-          <w:rFonts w:hint="eastAsia"/>
-        </w:rPr>
-      </w:pPr>
       <w:r>
         <w:tab/>
       </w:r>
@@ -937,11 +876,6 @@
       </w:r>
     </w:p>
     <w:p>
-      <w:pPr>
-        <w:rPr>
-          <w:rFonts w:hint="eastAsia"/>
-        </w:rPr>
-      </w:pPr>
       <w:r>
         <w:tab/>
       </w:r>
@@ -1016,7 +950,7 @@
                     </pic:cNvPicPr>
                   </pic:nvPicPr>
                   <pic:blipFill>
-                    <a:blip r:embed="rId6">
+                    <a:blip r:embed="rId7">
                       <a:extLst>
                         <a:ext uri="{28A0092B-C50C-407E-A947-70E740481C1C}">
                           <a14:useLocalDpi xmlns:a14="http://schemas.microsoft.com/office/drawing/2010/main" val="0"/>
@@ -1072,7 +1006,7 @@
                     </pic:cNvPicPr>
                   </pic:nvPicPr>
                   <pic:blipFill>
-                    <a:blip r:embed="rId7">
+                    <a:blip r:embed="rId8">
                       <a:extLst>
                         <a:ext uri="{28A0092B-C50C-407E-A947-70E740481C1C}">
                           <a14:useLocalDpi xmlns:a14="http://schemas.microsoft.com/office/drawing/2010/main" val="0"/>
@@ -1128,7 +1062,7 @@
                     </pic:cNvPicPr>
                   </pic:nvPicPr>
                   <pic:blipFill>
-                    <a:blip r:embed="rId8">
+                    <a:blip r:embed="rId9">
                       <a:extLst>
                         <a:ext uri="{28A0092B-C50C-407E-A947-70E740481C1C}">
                           <a14:useLocalDpi xmlns:a14="http://schemas.microsoft.com/office/drawing/2010/main" val="0"/>
@@ -1160,24 +1094,1108 @@
         </w:drawing>
       </w:r>
     </w:p>
-    <w:p>
-      <w:pPr>
-        <w:rPr>
-          <w:rFonts w:hint="eastAsia"/>
-        </w:rPr>
-      </w:pPr>
-      <w:bookmarkStart w:id="8" w:name="_GoBack"/>
-      <w:bookmarkEnd w:id="8"/>
-    </w:p>
+    <w:p/>
     <w:bookmarkEnd w:id="0"/>
     <w:bookmarkEnd w:id="1"/>
     <w:bookmarkEnd w:id="2"/>
     <w:p>
-      <w:pPr>
-        <w:rPr>
-          <w:rFonts w:hint="eastAsia"/>
-        </w:rPr>
-      </w:pPr>
+      <w:r>
+        <w:rPr>
+          <w:rFonts w:hint="eastAsia"/>
+        </w:rPr>
+        <w:t>4.2</w:t>
+      </w:r>
+      <w:r>
+        <w:t xml:space="preserve"> </w:t>
+      </w:r>
+      <w:r>
+        <w:rPr>
+          <w:rFonts w:hint="eastAsia"/>
+        </w:rPr>
+        <w:t>Android</w:t>
+      </w:r>
+      <w:r>
+        <w:t>Client_Side</w:t>
+      </w:r>
+      <w:r>
+        <w:rPr>
+          <w:rFonts w:hint="eastAsia"/>
+        </w:rPr>
+        <w:t>(</w:t>
+      </w:r>
+      <w:r>
+        <w:t>SFAC</w:t>
+      </w:r>
+      <w:r>
+        <w:rPr>
+          <w:rFonts w:hint="eastAsia"/>
+        </w:rPr>
+        <w:t>)</w:t>
+      </w:r>
+      <w:r>
+        <w:t xml:space="preserve"> </w:t>
+      </w:r>
+      <w:r>
+        <w:rPr>
+          <w:rFonts w:hint="eastAsia"/>
+        </w:rPr>
+        <w:t>设计与实现</w:t>
+      </w:r>
+    </w:p>
+    <w:p/>
+    <w:p>
+      <w:r>
+        <w:t xml:space="preserve">4.2.1  </w:t>
+      </w:r>
+      <w:r>
+        <w:t xml:space="preserve">SFAC </w:t>
+      </w:r>
+      <w:r>
+        <w:rPr>
+          <w:rFonts w:hint="eastAsia"/>
+        </w:rPr>
+        <w:t>基本</w:t>
+      </w:r>
+      <w:r>
+        <w:rPr>
+          <w:rFonts w:hint="eastAsia"/>
+        </w:rPr>
+        <w:t>构成</w:t>
+      </w:r>
+    </w:p>
+    <w:p/>
+    <w:p>
+      <w:r>
+        <w:rPr>
+          <w:rFonts w:hint="eastAsia"/>
+        </w:rPr>
+        <w:t>从物流管理的角度出发，</w:t>
+      </w:r>
+      <w:r>
+        <w:rPr>
+          <w:rFonts w:hint="eastAsia"/>
+        </w:rPr>
+        <w:t>SFAC</w:t>
+      </w:r>
+      <w:r>
+        <w:t xml:space="preserve"> </w:t>
+      </w:r>
+      <w:r>
+        <w:rPr>
+          <w:rFonts w:hint="eastAsia"/>
+        </w:rPr>
+        <w:t>核心功能分为两部分</w:t>
+      </w:r>
+    </w:p>
+    <w:p/>
+    <w:p>
+      <w:pPr>
+        <w:pStyle w:val="a4"/>
+        <w:numPr>
+          <w:ilvl w:val="0"/>
+          <w:numId w:val="2"/>
+        </w:numPr>
+        <w:ind w:firstLineChars="0"/>
+      </w:pPr>
+      <w:r>
+        <w:rPr>
+          <w:rFonts w:hint="eastAsia"/>
+        </w:rPr>
+        <w:t>登陆登出</w:t>
+      </w:r>
+    </w:p>
+    <w:p>
+      <w:pPr>
+        <w:rPr>
+          <w:rFonts w:hint="eastAsia"/>
+        </w:rPr>
+      </w:pPr>
+    </w:p>
+    <w:p>
+      <w:pPr>
+        <w:pStyle w:val="a4"/>
+        <w:numPr>
+          <w:ilvl w:val="0"/>
+          <w:numId w:val="2"/>
+        </w:numPr>
+        <w:ind w:firstLineChars="0"/>
+      </w:pPr>
+      <w:r>
+        <w:rPr>
+          <w:rFonts w:hint="eastAsia"/>
+        </w:rPr>
+        <w:t>扫码获取真实信息</w:t>
+      </w:r>
+    </w:p>
+    <w:p>
+      <w:pPr>
+        <w:pStyle w:val="a4"/>
+        <w:ind w:firstLine="480"/>
+        <w:rPr>
+          <w:rFonts w:hint="eastAsia"/>
+        </w:rPr>
+      </w:pPr>
+    </w:p>
+    <w:p/>
+    <w:p>
+      <w:r>
+        <w:rPr>
+          <w:rFonts w:hint="eastAsia"/>
+        </w:rPr>
+        <w:t>会话管理的模块与</w:t>
+      </w:r>
+      <w:r>
+        <w:t>Web</w:t>
+      </w:r>
+      <w:r>
+        <w:rPr>
+          <w:rFonts w:hint="eastAsia"/>
+        </w:rPr>
+        <w:t>会话管理使用的是同一套持续管理机制，不过多叙述。扫码的完整流程参考图8</w:t>
+      </w:r>
+      <w:r>
+        <w:tab/>
+      </w:r>
+    </w:p>
+    <w:p/>
+    <w:p>
+      <w:pPr>
+        <w:rPr>
+          <w:rFonts w:hint="eastAsia"/>
+        </w:rPr>
+      </w:pPr>
+      <w:r>
+        <w:lastRenderedPageBreak/>
+        <w:t xml:space="preserve"> </w:t>
+      </w:r>
+      <w:r>
+        <w:rPr>
+          <w:rFonts w:hint="eastAsia"/>
+          <w:noProof/>
+        </w:rPr>
+        <w:drawing>
+          <wp:inline distT="0" distB="0" distL="0" distR="0">
+            <wp:extent cx="5206660" cy="5867400"/>
+            <wp:effectExtent l="0" t="0" r="0" b="0"/>
+            <wp:docPr id="5" name="图片 5"/>
+            <wp:cNvGraphicFramePr>
+              <a:graphicFrameLocks xmlns:a="http://schemas.openxmlformats.org/drawingml/2006/main" noChangeAspect="1"/>
+            </wp:cNvGraphicFramePr>
+            <a:graphic xmlns:a="http://schemas.openxmlformats.org/drawingml/2006/main">
+              <a:graphicData uri="http://schemas.openxmlformats.org/drawingml/2006/picture">
+                <pic:pic xmlns:pic="http://schemas.openxmlformats.org/drawingml/2006/picture">
+                  <pic:nvPicPr>
+                    <pic:cNvPr id="5" name="Android.png"/>
+                    <pic:cNvPicPr/>
+                  </pic:nvPicPr>
+                  <pic:blipFill>
+                    <a:blip r:embed="rId10">
+                      <a:extLst>
+                        <a:ext uri="{28A0092B-C50C-407E-A947-70E740481C1C}">
+                          <a14:useLocalDpi xmlns:a14="http://schemas.microsoft.com/office/drawing/2010/main" val="0"/>
+                        </a:ext>
+                      </a:extLst>
+                    </a:blip>
+                    <a:stretch>
+                      <a:fillRect/>
+                    </a:stretch>
+                  </pic:blipFill>
+                  <pic:spPr>
+                    <a:xfrm>
+                      <a:off x="0" y="0"/>
+                      <a:ext cx="5225809" cy="5888979"/>
+                    </a:xfrm>
+                    <a:prstGeom prst="rect">
+                      <a:avLst/>
+                    </a:prstGeom>
+                  </pic:spPr>
+                </pic:pic>
+              </a:graphicData>
+            </a:graphic>
+          </wp:inline>
+        </w:drawing>
+      </w:r>
+    </w:p>
+    <w:p>
+      <w:r>
+        <w:tab/>
+      </w:r>
+      <w:r>
+        <w:tab/>
+      </w:r>
+      <w:r>
+        <w:tab/>
+      </w:r>
+      <w:r>
+        <w:tab/>
+      </w:r>
+      <w:r>
+        <w:tab/>
+      </w:r>
+      <w:r>
+        <w:tab/>
+      </w:r>
+      <w:r>
+        <w:rPr>
+          <w:rFonts w:hint="eastAsia"/>
+        </w:rPr>
+        <w:t xml:space="preserve">图 </w:t>
+      </w:r>
+      <w:r>
+        <w:t xml:space="preserve">8 SFAC </w:t>
+      </w:r>
+      <w:r>
+        <w:rPr>
+          <w:rFonts w:hint="eastAsia"/>
+        </w:rPr>
+        <w:t>移动端流程图</w:t>
+      </w:r>
+    </w:p>
+    <w:p/>
+    <w:p/>
+    <w:p>
+      <w:pPr>
+        <w:rPr>
+          <w:rFonts w:hint="eastAsia"/>
+        </w:rPr>
+      </w:pPr>
+      <w:r>
+        <w:rPr>
+          <w:rFonts w:hint="eastAsia"/>
+        </w:rPr>
+        <w:t>4.2.2</w:t>
+      </w:r>
+      <w:r>
+        <w:t xml:space="preserve"> </w:t>
+      </w:r>
+      <w:r>
+        <w:rPr>
+          <w:rFonts w:hint="eastAsia"/>
+        </w:rPr>
+        <w:t>Zx</w:t>
+      </w:r>
+      <w:r>
+        <w:t xml:space="preserve">ing </w:t>
+      </w:r>
+      <w:r>
+        <w:rPr>
+          <w:rFonts w:hint="eastAsia"/>
+        </w:rPr>
+        <w:t>的导入和使用</w:t>
+      </w:r>
+    </w:p>
+    <w:p/>
+    <w:p>
+      <w:r>
+        <w:rPr>
+          <w:rFonts w:hint="eastAsia"/>
+        </w:rPr>
+        <w:t>3.3</w:t>
+      </w:r>
+      <w:r>
+        <w:t xml:space="preserve"> </w:t>
+      </w:r>
+      <w:r>
+        <w:rPr>
+          <w:rFonts w:hint="eastAsia"/>
+        </w:rPr>
+        <w:t>节已经介绍过Zxing，将google</w:t>
+      </w:r>
+      <w:r>
+        <w:t xml:space="preserve"> </w:t>
+      </w:r>
+      <w:r>
+        <w:rPr>
+          <w:rFonts w:hint="eastAsia"/>
+        </w:rPr>
+        <w:t>开源的Zxing</w:t>
+      </w:r>
+      <w:r>
+        <w:t xml:space="preserve"> </w:t>
+      </w:r>
+      <w:r>
+        <w:rPr>
+          <w:rFonts w:hint="eastAsia"/>
+        </w:rPr>
+        <w:t>导入SFAC</w:t>
+      </w:r>
+      <w:r>
+        <w:t xml:space="preserve"> </w:t>
+      </w:r>
+      <w:r>
+        <w:rPr>
+          <w:rFonts w:hint="eastAsia"/>
+        </w:rPr>
+        <w:t>项目是使用它的前提。</w:t>
+      </w:r>
+    </w:p>
+    <w:p/>
+    <w:p>
+      <w:pPr>
+        <w:rPr>
+          <w:rStyle w:val="a5"/>
+          <w:rFonts w:ascii="Arial" w:hAnsi="Arial" w:cs="Arial"/>
+          <w:color w:val="4F4F4F"/>
+          <w:shd w:val="clear" w:color="auto" w:fill="FFFFFF"/>
+        </w:rPr>
+      </w:pPr>
+      <w:r>
+        <w:rPr>
+          <w:rStyle w:val="a5"/>
+          <w:rFonts w:ascii="Arial" w:hAnsi="Arial" w:cs="Arial" w:hint="eastAsia"/>
+          <w:color w:val="4F4F4F"/>
+          <w:shd w:val="clear" w:color="auto" w:fill="FFFFFF"/>
+        </w:rPr>
+        <w:t>1.</w:t>
+      </w:r>
+      <w:r>
+        <w:rPr>
+          <w:rStyle w:val="a5"/>
+          <w:rFonts w:ascii="Arial" w:hAnsi="Arial" w:cs="Arial"/>
+          <w:color w:val="4F4F4F"/>
+          <w:shd w:val="clear" w:color="auto" w:fill="FFFFFF"/>
+        </w:rPr>
+        <w:t>首先新建工程，将</w:t>
+      </w:r>
+      <w:r>
+        <w:rPr>
+          <w:rStyle w:val="a5"/>
+          <w:rFonts w:ascii="Arial" w:hAnsi="Arial" w:cs="Arial"/>
+          <w:color w:val="4F4F4F"/>
+          <w:shd w:val="clear" w:color="auto" w:fill="FFFFFF"/>
+        </w:rPr>
+        <w:t>targetSdkVersion</w:t>
+      </w:r>
+      <w:r>
+        <w:rPr>
+          <w:rStyle w:val="a5"/>
+          <w:rFonts w:ascii="Arial" w:hAnsi="Arial" w:cs="Arial"/>
+          <w:color w:val="4F4F4F"/>
+          <w:shd w:val="clear" w:color="auto" w:fill="FFFFFF"/>
+        </w:rPr>
+        <w:t>改为</w:t>
+      </w:r>
+      <w:r>
+        <w:rPr>
+          <w:rStyle w:val="a5"/>
+          <w:rFonts w:ascii="Arial" w:hAnsi="Arial" w:cs="Arial"/>
+          <w:color w:val="4F4F4F"/>
+          <w:shd w:val="clear" w:color="auto" w:fill="FFFFFF"/>
+        </w:rPr>
+        <w:t>22</w:t>
+      </w:r>
+      <w:r>
+        <w:rPr>
+          <w:rStyle w:val="a5"/>
+          <w:rFonts w:ascii="Arial" w:hAnsi="Arial" w:cs="Arial"/>
+          <w:color w:val="4F4F4F"/>
+          <w:shd w:val="clear" w:color="auto" w:fill="FFFFFF"/>
+        </w:rPr>
+        <w:t>或</w:t>
+      </w:r>
+      <w:r>
+        <w:rPr>
+          <w:rStyle w:val="a5"/>
+          <w:rFonts w:ascii="Arial" w:hAnsi="Arial" w:cs="Arial"/>
+          <w:color w:val="4F4F4F"/>
+          <w:shd w:val="clear" w:color="auto" w:fill="FFFFFF"/>
+        </w:rPr>
+        <w:t>22</w:t>
+      </w:r>
+      <w:r>
+        <w:rPr>
+          <w:rStyle w:val="a5"/>
+          <w:rFonts w:ascii="Arial" w:hAnsi="Arial" w:cs="Arial"/>
+          <w:color w:val="4F4F4F"/>
+          <w:shd w:val="clear" w:color="auto" w:fill="FFFFFF"/>
+        </w:rPr>
+        <w:t>以下，因为扫描的时候需要调相机，涉及到动态权限的问题，</w:t>
+      </w:r>
+      <w:r>
+        <w:rPr>
+          <w:rStyle w:val="a5"/>
+          <w:rFonts w:ascii="Arial" w:hAnsi="Arial" w:cs="Arial" w:hint="eastAsia"/>
+          <w:color w:val="4F4F4F"/>
+          <w:shd w:val="clear" w:color="auto" w:fill="FFFFFF"/>
+        </w:rPr>
+        <w:t>我们的测试使用选择的是</w:t>
+      </w:r>
+      <w:r>
+        <w:rPr>
+          <w:rStyle w:val="a5"/>
+          <w:rFonts w:ascii="Arial" w:hAnsi="Arial" w:cs="Arial" w:hint="eastAsia"/>
+          <w:color w:val="4F4F4F"/>
+          <w:shd w:val="clear" w:color="auto" w:fill="FFFFFF"/>
+        </w:rPr>
+        <w:t>8</w:t>
+      </w:r>
+      <w:r>
+        <w:rPr>
+          <w:rStyle w:val="a5"/>
+          <w:rFonts w:ascii="Arial" w:hAnsi="Arial" w:cs="Arial" w:hint="eastAsia"/>
+          <w:color w:val="4F4F4F"/>
+          <w:shd w:val="clear" w:color="auto" w:fill="FFFFFF"/>
+        </w:rPr>
+        <w:t>.0</w:t>
+      </w:r>
+    </w:p>
+    <w:p>
+      <w:pPr>
+        <w:rPr>
+          <w:rStyle w:val="a5"/>
+          <w:rFonts w:ascii="Arial" w:hAnsi="Arial" w:cs="Arial" w:hint="eastAsia"/>
+          <w:color w:val="4F4F4F"/>
+          <w:shd w:val="clear" w:color="auto" w:fill="FFFFFF"/>
+        </w:rPr>
+      </w:pPr>
+      <w:r>
+        <w:rPr>
+          <w:rStyle w:val="a5"/>
+          <w:rFonts w:ascii="Arial" w:hAnsi="Arial" w:cs="Arial"/>
+          <w:color w:val="4F4F4F"/>
+          <w:shd w:val="clear" w:color="auto" w:fill="FFFFFF"/>
+        </w:rPr>
+        <w:t>2.</w:t>
+      </w:r>
+      <w:r>
+        <w:rPr>
+          <w:rStyle w:val="a5"/>
+          <w:rFonts w:ascii="Arial" w:hAnsi="Arial" w:cs="Arial"/>
+          <w:color w:val="4F4F4F"/>
+          <w:shd w:val="clear" w:color="auto" w:fill="FFFFFF"/>
+        </w:rPr>
+        <w:t xml:space="preserve">git clone  </w:t>
+      </w:r>
+      <w:r>
+        <w:rPr>
+          <w:rStyle w:val="a5"/>
+          <w:rFonts w:ascii="Arial" w:hAnsi="Arial" w:cs="Arial" w:hint="eastAsia"/>
+          <w:color w:val="4F4F4F"/>
+          <w:shd w:val="clear" w:color="auto" w:fill="FFFFFF"/>
+        </w:rPr>
+        <w:t>google</w:t>
+      </w:r>
+      <w:r>
+        <w:rPr>
+          <w:rStyle w:val="a5"/>
+          <w:rFonts w:ascii="Arial" w:hAnsi="Arial" w:cs="Arial"/>
+          <w:color w:val="4F4F4F"/>
+          <w:shd w:val="clear" w:color="auto" w:fill="FFFFFF"/>
+        </w:rPr>
+        <w:t xml:space="preserve"> </w:t>
+      </w:r>
+      <w:r>
+        <w:rPr>
+          <w:rStyle w:val="a5"/>
+          <w:rFonts w:ascii="Arial" w:hAnsi="Arial" w:cs="Arial" w:hint="eastAsia"/>
+          <w:color w:val="4F4F4F"/>
+          <w:shd w:val="clear" w:color="auto" w:fill="FFFFFF"/>
+        </w:rPr>
+        <w:t>在</w:t>
+      </w:r>
+      <w:r>
+        <w:rPr>
+          <w:rStyle w:val="a5"/>
+          <w:rFonts w:ascii="Arial" w:hAnsi="Arial" w:cs="Arial" w:hint="eastAsia"/>
+          <w:color w:val="4F4F4F"/>
+          <w:shd w:val="clear" w:color="auto" w:fill="FFFFFF"/>
+        </w:rPr>
+        <w:t>github</w:t>
+      </w:r>
+      <w:r>
+        <w:rPr>
+          <w:rStyle w:val="a5"/>
+          <w:rFonts w:ascii="Arial" w:hAnsi="Arial" w:cs="Arial"/>
+          <w:color w:val="4F4F4F"/>
+          <w:shd w:val="clear" w:color="auto" w:fill="FFFFFF"/>
+        </w:rPr>
+        <w:t xml:space="preserve"> </w:t>
+      </w:r>
+      <w:r>
+        <w:rPr>
+          <w:rStyle w:val="a5"/>
+          <w:rFonts w:ascii="Arial" w:hAnsi="Arial" w:cs="Arial" w:hint="eastAsia"/>
+          <w:color w:val="4F4F4F"/>
+          <w:shd w:val="clear" w:color="auto" w:fill="FFFFFF"/>
+        </w:rPr>
+        <w:t>上开源的</w:t>
+      </w:r>
+      <w:r>
+        <w:rPr>
+          <w:rStyle w:val="a5"/>
+          <w:rFonts w:ascii="Arial" w:hAnsi="Arial" w:cs="Arial" w:hint="eastAsia"/>
+          <w:color w:val="4F4F4F"/>
+          <w:shd w:val="clear" w:color="auto" w:fill="FFFFFF"/>
+        </w:rPr>
+        <w:t>Gradle</w:t>
+      </w:r>
+    </w:p>
+    <w:p>
+      <w:pPr>
+        <w:rPr>
+          <w:rFonts w:hint="eastAsia"/>
+        </w:rPr>
+      </w:pPr>
+      <w:r>
+        <w:t>3</w:t>
+      </w:r>
+      <w:r>
+        <w:t>.</w:t>
+      </w:r>
+      <w:r>
+        <w:rPr>
+          <w:rFonts w:hint="eastAsia"/>
+        </w:rPr>
+        <w:t>下载google提供的zxing</w:t>
+      </w:r>
+      <w:r>
+        <w:t xml:space="preserve">.jar </w:t>
+      </w:r>
+      <w:r>
+        <w:rPr>
+          <w:rFonts w:hint="eastAsia"/>
+        </w:rPr>
+        <w:t>包文件并放置于</w:t>
+      </w:r>
+      <w:r>
+        <w:rPr>
+          <w:rFonts w:hint="eastAsia"/>
+        </w:rPr>
+        <w:t>克隆</w:t>
+      </w:r>
+      <w:r>
+        <w:rPr>
+          <w:rFonts w:hint="eastAsia"/>
+        </w:rPr>
+        <w:t>项目的libs</w:t>
+      </w:r>
+      <w:r>
+        <w:t xml:space="preserve"> </w:t>
+      </w:r>
+      <w:r>
+        <w:rPr>
+          <w:rFonts w:hint="eastAsia"/>
+        </w:rPr>
+        <w:t>目录</w:t>
+      </w:r>
+    </w:p>
+    <w:p>
+      <w:pPr>
+        <w:rPr>
+          <w:rFonts w:hint="eastAsia"/>
+        </w:rPr>
+      </w:pPr>
+    </w:p>
+    <w:p>
+      <w:pPr>
+        <w:pStyle w:val="a4"/>
+        <w:numPr>
+          <w:ilvl w:val="0"/>
+          <w:numId w:val="3"/>
+        </w:numPr>
+        <w:ind w:firstLineChars="0"/>
+      </w:pPr>
+      <w:r>
+        <w:rPr>
+          <w:rFonts w:hint="eastAsia"/>
+        </w:rPr>
+        <w:lastRenderedPageBreak/>
+        <w:t>使用Android</w:t>
+      </w:r>
+      <w:r>
+        <w:t>-Studio</w:t>
+      </w:r>
+      <w:r>
+        <w:t>,</w:t>
+      </w:r>
+      <w:r>
+        <w:rPr>
+          <w:rFonts w:hint="eastAsia"/>
+        </w:rPr>
+        <w:t>右键</w:t>
+      </w:r>
+      <w:r>
+        <w:t>zxing.jar  A</w:t>
+      </w:r>
+      <w:bookmarkStart w:id="8" w:name="_GoBack"/>
+      <w:bookmarkEnd w:id="8"/>
+      <w:r>
+        <w:t>dd As Library</w:t>
+      </w:r>
+    </w:p>
+    <w:p>
+      <w:r>
+        <w:rPr>
+          <w:rFonts w:hint="eastAsia"/>
+          <w:noProof/>
+        </w:rPr>
+        <w:lastRenderedPageBreak/>
+        <w:drawing>
+          <wp:inline distT="0" distB="0" distL="0" distR="0" wp14:anchorId="55943611" wp14:editId="31EB1CE4">
+            <wp:extent cx="4596765" cy="8863330"/>
+            <wp:effectExtent l="0" t="0" r="0" b="0"/>
+            <wp:docPr id="6" name="图片 6"/>
+            <wp:cNvGraphicFramePr>
+              <a:graphicFrameLocks xmlns:a="http://schemas.openxmlformats.org/drawingml/2006/main" noChangeAspect="1"/>
+            </wp:cNvGraphicFramePr>
+            <a:graphic xmlns:a="http://schemas.openxmlformats.org/drawingml/2006/main">
+              <a:graphicData uri="http://schemas.openxmlformats.org/drawingml/2006/picture">
+                <pic:pic xmlns:pic="http://schemas.openxmlformats.org/drawingml/2006/picture">
+                  <pic:nvPicPr>
+                    <pic:cNvPr id="6" name="import.jpg"/>
+                    <pic:cNvPicPr/>
+                  </pic:nvPicPr>
+                  <pic:blipFill>
+                    <a:blip r:embed="rId11">
+                      <a:extLst>
+                        <a:ext uri="{28A0092B-C50C-407E-A947-70E740481C1C}">
+                          <a14:useLocalDpi xmlns:a14="http://schemas.microsoft.com/office/drawing/2010/main" val="0"/>
+                        </a:ext>
+                      </a:extLst>
+                    </a:blip>
+                    <a:stretch>
+                      <a:fillRect/>
+                    </a:stretch>
+                  </pic:blipFill>
+                  <pic:spPr>
+                    <a:xfrm>
+                      <a:off x="0" y="0"/>
+                      <a:ext cx="4596765" cy="8863330"/>
+                    </a:xfrm>
+                    <a:prstGeom prst="rect">
+                      <a:avLst/>
+                    </a:prstGeom>
+                  </pic:spPr>
+                </pic:pic>
+              </a:graphicData>
+            </a:graphic>
+          </wp:inline>
+        </w:drawing>
+      </w:r>
+    </w:p>
+    <w:p>
+      <w:pPr>
+        <w:pStyle w:val="a4"/>
+        <w:numPr>
+          <w:ilvl w:val="0"/>
+          <w:numId w:val="3"/>
+        </w:numPr>
+        <w:ind w:firstLineChars="0"/>
+      </w:pPr>
+      <w:r>
+        <w:rPr>
+          <w:rFonts w:hint="eastAsia"/>
+        </w:rPr>
+        <w:lastRenderedPageBreak/>
+        <w:t>将Zxing目录添加到自己的项目中，同时将资源文件拷贝到自己的项目中。</w:t>
+      </w:r>
+    </w:p>
+    <w:p>
+      <w:pPr>
+        <w:rPr>
+          <w:rFonts w:hint="eastAsia"/>
+        </w:rPr>
+      </w:pPr>
+      <w:r>
+        <w:rPr>
+          <w:rFonts w:hint="eastAsia"/>
+        </w:rPr>
+        <w:t>到此Zxing</w:t>
+      </w:r>
+      <w:r>
+        <w:t xml:space="preserve"> </w:t>
+      </w:r>
+      <w:r>
+        <w:rPr>
+          <w:rFonts w:hint="eastAsia"/>
+        </w:rPr>
+        <w:t>的导入已经完成</w:t>
+      </w:r>
+      <w:r>
+        <w:rPr>
+          <w:rFonts w:hint="eastAsia"/>
+        </w:rPr>
+        <w:t>，使用时注意权限</w:t>
+      </w:r>
+      <w:r>
+        <w:rPr>
+          <w:rFonts w:hint="eastAsia"/>
+        </w:rPr>
+        <w:t>。</w:t>
+      </w:r>
+    </w:p>
+    <w:p>
+      <w:r>
+        <w:rPr>
+          <w:rFonts w:hint="eastAsia"/>
+        </w:rPr>
+        <w:t>接下来，我们要使用它来扫描得到加密后的快递信息。</w:t>
+      </w:r>
+    </w:p>
+    <w:p>
+      <w:pPr>
+        <w:rPr>
+          <w:rFonts w:hint="eastAsia"/>
+        </w:rPr>
+      </w:pPr>
+      <w:r>
+        <w:rPr>
+          <w:rFonts w:hint="eastAsia"/>
+        </w:rPr>
+        <w:t>初版待扫描demo为一个绑定Zxing扫描到id为scanBtn的按钮，将扫描后的信息显示在id为result</w:t>
+      </w:r>
+      <w:r>
+        <w:t>Tv</w:t>
+      </w:r>
+      <w:r>
+        <w:rPr>
+          <w:rFonts w:hint="eastAsia"/>
+        </w:rPr>
+        <w:t>的text</w:t>
+      </w:r>
+      <w:r>
+        <w:t xml:space="preserve">View </w:t>
+      </w:r>
+      <w:r>
+        <w:rPr>
+          <w:rFonts w:hint="eastAsia"/>
+        </w:rPr>
+        <w:t>控件上。</w:t>
+      </w:r>
+    </w:p>
+    <w:p>
+      <w:pPr>
+        <w:rPr>
+          <w:rFonts w:hint="eastAsia"/>
+        </w:rPr>
+      </w:pPr>
+    </w:p>
+    <w:p>
+      <w:r>
+        <w:rPr>
+          <w:noProof/>
+        </w:rPr>
+        <w:drawing>
+          <wp:inline distT="0" distB="0" distL="0" distR="0">
+            <wp:extent cx="5274310" cy="3042248"/>
+            <wp:effectExtent l="0" t="0" r="2540" b="6350"/>
+            <wp:docPr id="7" name="图片 7" descr="è¿éåå¾çæè¿°"/>
+            <wp:cNvGraphicFramePr>
+              <a:graphicFrameLocks xmlns:a="http://schemas.openxmlformats.org/drawingml/2006/main" noChangeAspect="1"/>
+            </wp:cNvGraphicFramePr>
+            <a:graphic xmlns:a="http://schemas.openxmlformats.org/drawingml/2006/main">
+              <a:graphicData uri="http://schemas.openxmlformats.org/drawingml/2006/picture">
+                <pic:pic xmlns:pic="http://schemas.openxmlformats.org/drawingml/2006/picture">
+                  <pic:nvPicPr>
+                    <pic:cNvPr id="0" name="Picture 1" descr="è¿éåå¾çæè¿°"/>
+                    <pic:cNvPicPr>
+                      <a:picLocks noChangeAspect="1" noChangeArrowheads="1"/>
+                    </pic:cNvPicPr>
+                  </pic:nvPicPr>
+                  <pic:blipFill>
+                    <a:blip r:embed="rId12" cstate="print">
+                      <a:extLst>
+                        <a:ext uri="{28A0092B-C50C-407E-A947-70E740481C1C}">
+                          <a14:useLocalDpi xmlns:a14="http://schemas.microsoft.com/office/drawing/2010/main" val="0"/>
+                        </a:ext>
+                      </a:extLst>
+                    </a:blip>
+                    <a:srcRect/>
+                    <a:stretch>
+                      <a:fillRect/>
+                    </a:stretch>
+                  </pic:blipFill>
+                  <pic:spPr bwMode="auto">
+                    <a:xfrm>
+                      <a:off x="0" y="0"/>
+                      <a:ext cx="5274310" cy="3042248"/>
+                    </a:xfrm>
+                    <a:prstGeom prst="rect">
+                      <a:avLst/>
+                    </a:prstGeom>
+                    <a:noFill/>
+                    <a:ln>
+                      <a:noFill/>
+                    </a:ln>
+                  </pic:spPr>
+                </pic:pic>
+              </a:graphicData>
+            </a:graphic>
+          </wp:inline>
+        </w:drawing>
+      </w:r>
+    </w:p>
+    <w:p/>
+    <w:p>
+      <w:pPr>
+        <w:rPr>
+          <w:rFonts w:hint="eastAsia"/>
+        </w:rPr>
+      </w:pPr>
+      <w:r>
+        <w:rPr>
+          <w:rFonts w:hint="eastAsia"/>
+        </w:rPr>
+        <w:t>按钮绑定的方法实现如下：</w:t>
+      </w:r>
+    </w:p>
+    <w:p>
+      <w:r>
+        <w:rPr>
+          <w:noProof/>
+        </w:rPr>
+        <w:drawing>
+          <wp:inline distT="0" distB="0" distL="0" distR="0">
+            <wp:extent cx="5274310" cy="3951976"/>
+            <wp:effectExtent l="0" t="0" r="2540" b="0"/>
+            <wp:docPr id="8" name="图片 8" descr="è¿éåå¾çæè¿°"/>
+            <wp:cNvGraphicFramePr>
+              <a:graphicFrameLocks xmlns:a="http://schemas.openxmlformats.org/drawingml/2006/main" noChangeAspect="1"/>
+            </wp:cNvGraphicFramePr>
+            <a:graphic xmlns:a="http://schemas.openxmlformats.org/drawingml/2006/main">
+              <a:graphicData uri="http://schemas.openxmlformats.org/drawingml/2006/picture">
+                <pic:pic xmlns:pic="http://schemas.openxmlformats.org/drawingml/2006/picture">
+                  <pic:nvPicPr>
+                    <pic:cNvPr id="0" name="Picture 3" descr="è¿éåå¾çæè¿°"/>
+                    <pic:cNvPicPr>
+                      <a:picLocks noChangeAspect="1" noChangeArrowheads="1"/>
+                    </pic:cNvPicPr>
+                  </pic:nvPicPr>
+                  <pic:blipFill>
+                    <a:blip r:embed="rId13">
+                      <a:extLst>
+                        <a:ext uri="{28A0092B-C50C-407E-A947-70E740481C1C}">
+                          <a14:useLocalDpi xmlns:a14="http://schemas.microsoft.com/office/drawing/2010/main" val="0"/>
+                        </a:ext>
+                      </a:extLst>
+                    </a:blip>
+                    <a:srcRect/>
+                    <a:stretch>
+                      <a:fillRect/>
+                    </a:stretch>
+                  </pic:blipFill>
+                  <pic:spPr bwMode="auto">
+                    <a:xfrm>
+                      <a:off x="0" y="0"/>
+                      <a:ext cx="5274310" cy="3951976"/>
+                    </a:xfrm>
+                    <a:prstGeom prst="rect">
+                      <a:avLst/>
+                    </a:prstGeom>
+                    <a:noFill/>
+                    <a:ln>
+                      <a:noFill/>
+                    </a:ln>
+                  </pic:spPr>
+                </pic:pic>
+              </a:graphicData>
+            </a:graphic>
+          </wp:inline>
+        </w:drawing>
+      </w:r>
+    </w:p>
+    <w:p>
+      <w:r>
+        <w:rPr>
+          <w:rFonts w:hint="eastAsia"/>
+        </w:rPr>
+        <w:lastRenderedPageBreak/>
+        <w:t>代码逻辑清晰明了，注册全局点击监控，当被点击对象为id为</w:t>
+      </w:r>
+      <w:r>
+        <w:t>scanBtn</w:t>
+      </w:r>
+      <w:r>
+        <w:rPr>
+          <w:rFonts w:hint="eastAsia"/>
+        </w:rPr>
+        <w:t>即我们的扫描按钮时，打开新的Capture</w:t>
+      </w:r>
+      <w:r>
+        <w:t>Activity</w:t>
+      </w:r>
+      <w:r>
+        <w:rPr>
+          <w:rFonts w:hint="eastAsia"/>
+        </w:rPr>
+        <w:t>即扫描Activity，同时当Capture</w:t>
+      </w:r>
+      <w:r>
+        <w:t>Activity</w:t>
+      </w:r>
+      <w:r>
+        <w:rPr>
+          <w:rFonts w:hint="eastAsia"/>
+        </w:rPr>
+        <w:t>扫描成功时返回数据到ActivityResult 监听，将扫描结果置于TextView做反馈。</w:t>
+      </w:r>
+    </w:p>
+    <w:p/>
+    <w:p>
+      <w:pPr>
+        <w:pStyle w:val="a4"/>
+        <w:numPr>
+          <w:ilvl w:val="1"/>
+          <w:numId w:val="3"/>
+        </w:numPr>
+        <w:ind w:firstLineChars="0"/>
+      </w:pPr>
+      <w:r>
+        <w:rPr>
+          <w:rFonts w:hint="eastAsia"/>
+        </w:rPr>
+        <w:t>SFAC 中的RSA</w:t>
+      </w:r>
+      <w:r>
+        <w:rPr>
+          <w:rFonts w:hint="eastAsia"/>
+        </w:rPr>
+        <w:t>C</w:t>
+      </w:r>
+      <w:r>
+        <w:t xml:space="preserve"> </w:t>
+      </w:r>
+      <w:r>
+        <w:rPr>
+          <w:rFonts w:hint="eastAsia"/>
+        </w:rPr>
+        <w:t>加解密</w:t>
+      </w:r>
+    </w:p>
+    <w:p>
+      <w:pPr>
+        <w:pStyle w:val="a4"/>
+        <w:ind w:left="720" w:firstLineChars="0" w:firstLine="0"/>
+      </w:pPr>
+    </w:p>
+    <w:p>
+      <w:pPr>
+        <w:pStyle w:val="a4"/>
+        <w:ind w:left="720" w:firstLineChars="0" w:firstLine="0"/>
+      </w:pPr>
+    </w:p>
+    <w:p>
+      <w:pPr>
+        <w:pStyle w:val="a4"/>
+        <w:ind w:firstLineChars="0" w:firstLine="0"/>
+        <w:rPr>
+          <w:rFonts w:hint="eastAsia"/>
+        </w:rPr>
+      </w:pPr>
+      <w:r>
+        <w:rPr>
+          <w:rFonts w:hint="eastAsia"/>
+        </w:rPr>
+        <w:t>SFAC和SF</w:t>
+      </w:r>
+      <w:r>
+        <w:t>ES</w:t>
+      </w:r>
+      <w:r>
+        <w:rPr>
+          <w:rFonts w:hint="eastAsia"/>
+        </w:rPr>
+        <w:t>共</w:t>
+      </w:r>
+      <w:r>
+        <w:rPr>
+          <w:rFonts w:hint="eastAsia"/>
+        </w:rPr>
+        <w:t>用一套RAS钥匙对。SFES使用公钥对原文信息进行加密转存于PHPQRCODE生成的二维码中。SFAC使用Zxing扫码获得加密后的快递信息，并交由decry</w:t>
+      </w:r>
+      <w:r>
+        <w:t xml:space="preserve">pt </w:t>
+      </w:r>
+      <w:r>
+        <w:rPr>
+          <w:rFonts w:hint="eastAsia"/>
+        </w:rPr>
+        <w:t>模块使用密钥进行解密还原加密的信息。</w:t>
+      </w:r>
+      <w:r>
+        <w:rPr>
+          <w:rFonts w:hint="eastAsia"/>
+        </w:rPr>
+        <w:t>读取私钥文件对扫码结果进行解密。参考图9</w:t>
+      </w:r>
+    </w:p>
+    <w:p>
+      <w:pPr>
+        <w:pStyle w:val="a4"/>
+        <w:ind w:left="720" w:firstLineChars="0" w:firstLine="0"/>
+        <w:rPr>
+          <w:rFonts w:hint="eastAsia"/>
+        </w:rPr>
+      </w:pPr>
+    </w:p>
+    <w:p/>
+    <w:p>
+      <w:r>
+        <w:rPr>
+          <w:noProof/>
+        </w:rPr>
+        <w:drawing>
+          <wp:inline distT="0" distB="0" distL="0" distR="0">
+            <wp:extent cx="6259209" cy="5044050"/>
+            <wp:effectExtent l="0" t="0" r="8255" b="4445"/>
+            <wp:docPr id="9" name="图片 9" descr="C:\Users\bhu\AppData\Local\Temp\{C7DCEE76-4238-4FB2-812B-7447F99C7C10}.png"/>
+            <wp:cNvGraphicFramePr>
+              <a:graphicFrameLocks xmlns:a="http://schemas.openxmlformats.org/drawingml/2006/main" noChangeAspect="1"/>
+            </wp:cNvGraphicFramePr>
+            <a:graphic xmlns:a="http://schemas.openxmlformats.org/drawingml/2006/main">
+              <a:graphicData uri="http://schemas.openxmlformats.org/drawingml/2006/picture">
+                <pic:pic xmlns:pic="http://schemas.openxmlformats.org/drawingml/2006/picture">
+                  <pic:nvPicPr>
+                    <pic:cNvPr id="0" name="Picture 5" descr="C:\Users\bhu\AppData\Local\Temp\{C7DCEE76-4238-4FB2-812B-7447F99C7C10}.png"/>
+                    <pic:cNvPicPr>
+                      <a:picLocks noChangeAspect="1" noChangeArrowheads="1"/>
+                    </pic:cNvPicPr>
+                  </pic:nvPicPr>
+                  <pic:blipFill>
+                    <a:blip r:embed="rId14">
+                      <a:extLst>
+                        <a:ext uri="{28A0092B-C50C-407E-A947-70E740481C1C}">
+                          <a14:useLocalDpi xmlns:a14="http://schemas.microsoft.com/office/drawing/2010/main" val="0"/>
+                        </a:ext>
+                      </a:extLst>
+                    </a:blip>
+                    <a:srcRect/>
+                    <a:stretch>
+                      <a:fillRect/>
+                    </a:stretch>
+                  </pic:blipFill>
+                  <pic:spPr bwMode="auto">
+                    <a:xfrm>
+                      <a:off x="0" y="0"/>
+                      <a:ext cx="6268927" cy="5051881"/>
+                    </a:xfrm>
+                    <a:prstGeom prst="rect">
+                      <a:avLst/>
+                    </a:prstGeom>
+                    <a:noFill/>
+                    <a:ln>
+                      <a:noFill/>
+                    </a:ln>
+                  </pic:spPr>
+                </pic:pic>
+              </a:graphicData>
+            </a:graphic>
+          </wp:inline>
+        </w:drawing>
+      </w:r>
+    </w:p>
+    <w:p>
+      <w:pPr>
+        <w:rPr>
+          <w:rFonts w:hint="eastAsia"/>
+        </w:rPr>
+      </w:pPr>
+      <w:r>
+        <w:rPr>
+          <w:rFonts w:hint="eastAsia"/>
+        </w:rPr>
+        <w:t>图9 SFAC 的快递信息解密</w:t>
+      </w:r>
     </w:p>
     <w:sectPr>
       <w:pgSz w:w="11906" w:h="16838"/>
@@ -1187,6 +2205,319 @@
     </w:sectPr>
   </w:body>
 </w:document>
+</file>
+
+<file path=word/numbering.xml><?xml version="1.0" encoding="utf-8"?>
+<w:numbering xmlns:wpc="http://schemas.microsoft.com/office/word/2010/wordprocessingCanvas" xmlns:cx="http://schemas.microsoft.com/office/drawing/2014/chartex" xmlns:cx1="http://schemas.microsoft.com/office/drawing/2015/9/8/chartex" xmlns:mc="http://schemas.openxmlformats.org/markup-compatibility/2006" xmlns:o="urn:schemas-microsoft-com:office:office" xmlns:r="http://schemas.openxmlformats.org/officeDocument/2006/relationships" xmlns:m="http://schemas.openxmlformats.org/officeDocument/2006/math" xmlns:v="urn:schemas-microsoft-com:vml" xmlns:wp14="http://schemas.microsoft.com/office/word/2010/wordprocessingDrawing" xmlns:wp="http://schemas.openxmlformats.org/drawingml/2006/wordprocessingDrawing" xmlns:w10="urn:schemas-microsoft-com:office:word" xmlns:w="http://schemas.openxmlformats.org/wordprocessingml/2006/main" xmlns:w14="http://schemas.microsoft.com/office/word/2010/wordml" xmlns:w15="http://schemas.microsoft.com/office/word/2012/wordml" xmlns:w16se="http://schemas.microsoft.com/office/word/2015/wordml/symex" xmlns:wpg="http://schemas.microsoft.com/office/word/2010/wordprocessingGroup" xmlns:wpi="http://schemas.microsoft.com/office/word/2010/wordprocessingInk" xmlns:wne="http://schemas.microsoft.com/office/word/2006/wordml" xmlns:wps="http://schemas.microsoft.com/office/word/2010/wordprocessingShape" mc:Ignorable="w14 w15 w16se wp14">
+  <w:abstractNum w:abstractNumId="0" w15:restartNumberingAfterBreak="0">
+    <w:nsid w:val="03BE2EB5"/>
+    <w:multiLevelType w:val="hybridMultilevel"/>
+    <w:tmpl w:val="7E8A1C6A"/>
+    <w:lvl w:ilvl="0" w:tplc="7D7EE4F8">
+      <w:start w:val="1"/>
+      <w:numFmt w:val="upperLetter"/>
+      <w:lvlText w:val="%1."/>
+      <w:lvlJc w:val="left"/>
+      <w:pPr>
+        <w:ind w:left="360" w:hanging="360"/>
+      </w:pPr>
+      <w:rPr>
+        <w:rFonts w:hint="default"/>
+      </w:rPr>
+    </w:lvl>
+    <w:lvl w:ilvl="1" w:tplc="04090019" w:tentative="1">
+      <w:start w:val="1"/>
+      <w:numFmt w:val="lowerLetter"/>
+      <w:lvlText w:val="%2)"/>
+      <w:lvlJc w:val="left"/>
+      <w:pPr>
+        <w:ind w:left="840" w:hanging="420"/>
+      </w:pPr>
+    </w:lvl>
+    <w:lvl w:ilvl="2" w:tplc="0409001B" w:tentative="1">
+      <w:start w:val="1"/>
+      <w:numFmt w:val="lowerRoman"/>
+      <w:lvlText w:val="%3."/>
+      <w:lvlJc w:val="right"/>
+      <w:pPr>
+        <w:ind w:left="1260" w:hanging="420"/>
+      </w:pPr>
+    </w:lvl>
+    <w:lvl w:ilvl="3" w:tplc="0409000F" w:tentative="1">
+      <w:start w:val="1"/>
+      <w:numFmt w:val="decimal"/>
+      <w:lvlText w:val="%4."/>
+      <w:lvlJc w:val="left"/>
+      <w:pPr>
+        <w:ind w:left="1680" w:hanging="420"/>
+      </w:pPr>
+    </w:lvl>
+    <w:lvl w:ilvl="4" w:tplc="04090019" w:tentative="1">
+      <w:start w:val="1"/>
+      <w:numFmt w:val="lowerLetter"/>
+      <w:lvlText w:val="%5)"/>
+      <w:lvlJc w:val="left"/>
+      <w:pPr>
+        <w:ind w:left="2100" w:hanging="420"/>
+      </w:pPr>
+    </w:lvl>
+    <w:lvl w:ilvl="5" w:tplc="0409001B" w:tentative="1">
+      <w:start w:val="1"/>
+      <w:numFmt w:val="lowerRoman"/>
+      <w:lvlText w:val="%6."/>
+      <w:lvlJc w:val="right"/>
+      <w:pPr>
+        <w:ind w:left="2520" w:hanging="420"/>
+      </w:pPr>
+    </w:lvl>
+    <w:lvl w:ilvl="6" w:tplc="0409000F" w:tentative="1">
+      <w:start w:val="1"/>
+      <w:numFmt w:val="decimal"/>
+      <w:lvlText w:val="%7."/>
+      <w:lvlJc w:val="left"/>
+      <w:pPr>
+        <w:ind w:left="2940" w:hanging="420"/>
+      </w:pPr>
+    </w:lvl>
+    <w:lvl w:ilvl="7" w:tplc="04090019" w:tentative="1">
+      <w:start w:val="1"/>
+      <w:numFmt w:val="lowerLetter"/>
+      <w:lvlText w:val="%8)"/>
+      <w:lvlJc w:val="left"/>
+      <w:pPr>
+        <w:ind w:left="3360" w:hanging="420"/>
+      </w:pPr>
+    </w:lvl>
+    <w:lvl w:ilvl="8" w:tplc="0409001B" w:tentative="1">
+      <w:start w:val="1"/>
+      <w:numFmt w:val="lowerRoman"/>
+      <w:lvlText w:val="%9."/>
+      <w:lvlJc w:val="right"/>
+      <w:pPr>
+        <w:ind w:left="3780" w:hanging="420"/>
+      </w:pPr>
+    </w:lvl>
+  </w:abstractNum>
+  <w:abstractNum w:abstractNumId="1" w15:restartNumberingAfterBreak="0">
+    <w:nsid w:val="383A4590"/>
+    <w:multiLevelType w:val="multilevel"/>
+    <w:tmpl w:val="5D8E9B48"/>
+    <w:lvl w:ilvl="0">
+      <w:start w:val="1"/>
+      <w:numFmt w:val="decimal"/>
+      <w:lvlText w:val="%1."/>
+      <w:lvlJc w:val="left"/>
+      <w:pPr>
+        <w:ind w:left="360" w:hanging="360"/>
+      </w:pPr>
+      <w:rPr>
+        <w:rFonts w:hint="default"/>
+      </w:rPr>
+    </w:lvl>
+    <w:lvl w:ilvl="1">
+      <w:start w:val="2"/>
+      <w:numFmt w:val="decimal"/>
+      <w:isLgl/>
+      <w:lvlText w:val="%1.%2"/>
+      <w:lvlJc w:val="left"/>
+      <w:pPr>
+        <w:ind w:left="720" w:hanging="720"/>
+      </w:pPr>
+      <w:rPr>
+        <w:rFonts w:hint="default"/>
+      </w:rPr>
+    </w:lvl>
+    <w:lvl w:ilvl="2">
+      <w:start w:val="3"/>
+      <w:numFmt w:val="decimal"/>
+      <w:isLgl/>
+      <w:lvlText w:val="%1.%2.%3"/>
+      <w:lvlJc w:val="left"/>
+      <w:pPr>
+        <w:ind w:left="720" w:hanging="720"/>
+      </w:pPr>
+      <w:rPr>
+        <w:rFonts w:hint="default"/>
+      </w:rPr>
+    </w:lvl>
+    <w:lvl w:ilvl="3">
+      <w:start w:val="1"/>
+      <w:numFmt w:val="decimal"/>
+      <w:isLgl/>
+      <w:lvlText w:val="%1.%2.%3.%4"/>
+      <w:lvlJc w:val="left"/>
+      <w:pPr>
+        <w:ind w:left="1080" w:hanging="1080"/>
+      </w:pPr>
+      <w:rPr>
+        <w:rFonts w:hint="default"/>
+      </w:rPr>
+    </w:lvl>
+    <w:lvl w:ilvl="4">
+      <w:start w:val="1"/>
+      <w:numFmt w:val="decimal"/>
+      <w:isLgl/>
+      <w:lvlText w:val="%1.%2.%3.%4.%5"/>
+      <w:lvlJc w:val="left"/>
+      <w:pPr>
+        <w:ind w:left="1080" w:hanging="1080"/>
+      </w:pPr>
+      <w:rPr>
+        <w:rFonts w:hint="default"/>
+      </w:rPr>
+    </w:lvl>
+    <w:lvl w:ilvl="5">
+      <w:start w:val="1"/>
+      <w:numFmt w:val="decimal"/>
+      <w:isLgl/>
+      <w:lvlText w:val="%1.%2.%3.%4.%5.%6"/>
+      <w:lvlJc w:val="left"/>
+      <w:pPr>
+        <w:ind w:left="1440" w:hanging="1440"/>
+      </w:pPr>
+      <w:rPr>
+        <w:rFonts w:hint="default"/>
+      </w:rPr>
+    </w:lvl>
+    <w:lvl w:ilvl="6">
+      <w:start w:val="1"/>
+      <w:numFmt w:val="decimal"/>
+      <w:isLgl/>
+      <w:lvlText w:val="%1.%2.%3.%4.%5.%6.%7"/>
+      <w:lvlJc w:val="left"/>
+      <w:pPr>
+        <w:ind w:left="1800" w:hanging="1800"/>
+      </w:pPr>
+      <w:rPr>
+        <w:rFonts w:hint="default"/>
+      </w:rPr>
+    </w:lvl>
+    <w:lvl w:ilvl="7">
+      <w:start w:val="1"/>
+      <w:numFmt w:val="decimal"/>
+      <w:isLgl/>
+      <w:lvlText w:val="%1.%2.%3.%4.%5.%6.%7.%8"/>
+      <w:lvlJc w:val="left"/>
+      <w:pPr>
+        <w:ind w:left="1800" w:hanging="1800"/>
+      </w:pPr>
+      <w:rPr>
+        <w:rFonts w:hint="default"/>
+      </w:rPr>
+    </w:lvl>
+    <w:lvl w:ilvl="8">
+      <w:start w:val="1"/>
+      <w:numFmt w:val="decimal"/>
+      <w:isLgl/>
+      <w:lvlText w:val="%1.%2.%3.%4.%5.%6.%7.%8.%9"/>
+      <w:lvlJc w:val="left"/>
+      <w:pPr>
+        <w:ind w:left="2160" w:hanging="2160"/>
+      </w:pPr>
+      <w:rPr>
+        <w:rFonts w:hint="default"/>
+      </w:rPr>
+    </w:lvl>
+  </w:abstractNum>
+  <w:abstractNum w:abstractNumId="2" w15:restartNumberingAfterBreak="0">
+    <w:nsid w:val="448E4A01"/>
+    <w:multiLevelType w:val="hybridMultilevel"/>
+    <w:tmpl w:val="B1D24078"/>
+    <w:lvl w:ilvl="0" w:tplc="B272451C">
+      <w:start w:val="1"/>
+      <w:numFmt w:val="upperLetter"/>
+      <w:lvlText w:val="%1."/>
+      <w:lvlJc w:val="left"/>
+      <w:pPr>
+        <w:ind w:left="360" w:hanging="360"/>
+      </w:pPr>
+      <w:rPr>
+        <w:rFonts w:hint="default"/>
+      </w:rPr>
+    </w:lvl>
+    <w:lvl w:ilvl="1" w:tplc="04090019" w:tentative="1">
+      <w:start w:val="1"/>
+      <w:numFmt w:val="lowerLetter"/>
+      <w:lvlText w:val="%2)"/>
+      <w:lvlJc w:val="left"/>
+      <w:pPr>
+        <w:ind w:left="840" w:hanging="420"/>
+      </w:pPr>
+    </w:lvl>
+    <w:lvl w:ilvl="2" w:tplc="0409001B" w:tentative="1">
+      <w:start w:val="1"/>
+      <w:numFmt w:val="lowerRoman"/>
+      <w:lvlText w:val="%3."/>
+      <w:lvlJc w:val="right"/>
+      <w:pPr>
+        <w:ind w:left="1260" w:hanging="420"/>
+      </w:pPr>
+    </w:lvl>
+    <w:lvl w:ilvl="3" w:tplc="0409000F" w:tentative="1">
+      <w:start w:val="1"/>
+      <w:numFmt w:val="decimal"/>
+      <w:lvlText w:val="%4."/>
+      <w:lvlJc w:val="left"/>
+      <w:pPr>
+        <w:ind w:left="1680" w:hanging="420"/>
+      </w:pPr>
+    </w:lvl>
+    <w:lvl w:ilvl="4" w:tplc="04090019" w:tentative="1">
+      <w:start w:val="1"/>
+      <w:numFmt w:val="lowerLetter"/>
+      <w:lvlText w:val="%5)"/>
+      <w:lvlJc w:val="left"/>
+      <w:pPr>
+        <w:ind w:left="2100" w:hanging="420"/>
+      </w:pPr>
+    </w:lvl>
+    <w:lvl w:ilvl="5" w:tplc="0409001B" w:tentative="1">
+      <w:start w:val="1"/>
+      <w:numFmt w:val="lowerRoman"/>
+      <w:lvlText w:val="%6."/>
+      <w:lvlJc w:val="right"/>
+      <w:pPr>
+        <w:ind w:left="2520" w:hanging="420"/>
+      </w:pPr>
+    </w:lvl>
+    <w:lvl w:ilvl="6" w:tplc="0409000F" w:tentative="1">
+      <w:start w:val="1"/>
+      <w:numFmt w:val="decimal"/>
+      <w:lvlText w:val="%7."/>
+      <w:lvlJc w:val="left"/>
+      <w:pPr>
+        <w:ind w:left="2940" w:hanging="420"/>
+      </w:pPr>
+    </w:lvl>
+    <w:lvl w:ilvl="7" w:tplc="04090019" w:tentative="1">
+      <w:start w:val="1"/>
+      <w:numFmt w:val="lowerLetter"/>
+      <w:lvlText w:val="%8)"/>
+      <w:lvlJc w:val="left"/>
+      <w:pPr>
+        <w:ind w:left="3360" w:hanging="420"/>
+      </w:pPr>
+    </w:lvl>
+    <w:lvl w:ilvl="8" w:tplc="0409001B" w:tentative="1">
+      <w:start w:val="1"/>
+      <w:numFmt w:val="lowerRoman"/>
+      <w:lvlText w:val="%9."/>
+      <w:lvlJc w:val="right"/>
+      <w:pPr>
+        <w:ind w:left="3780" w:hanging="420"/>
+      </w:pPr>
+    </w:lvl>
+  </w:abstractNum>
+  <w:num w:numId="1">
+    <w:abstractNumId w:val="2"/>
+  </w:num>
+  <w:num w:numId="2">
+    <w:abstractNumId w:val="0"/>
+  </w:num>
+  <w:num w:numId="3">
+    <w:abstractNumId w:val="1"/>
+  </w:num>
+</w:numbering>
 </file>
 
 <file path=word/styles.xml><?xml version="1.0" encoding="utf-8"?>
@@ -1625,6 +2956,27 @@
       <w:u w:val="single"/>
     </w:rPr>
   </w:style>
+  <w:style w:type="paragraph" w:styleId="a4">
+    <w:name w:val="List Paragraph"/>
+    <w:basedOn w:val="a"/>
+    <w:uiPriority w:val="34"/>
+    <w:qFormat/>
+    <w:rsid w:val="00C1520F"/>
+    <w:pPr>
+      <w:ind w:firstLineChars="200" w:firstLine="420"/>
+    </w:pPr>
+  </w:style>
+  <w:style w:type="character" w:styleId="a5">
+    <w:name w:val="Strong"/>
+    <w:basedOn w:val="a0"/>
+    <w:uiPriority w:val="22"/>
+    <w:qFormat/>
+    <w:rsid w:val="00BA29AE"/>
+    <w:rPr>
+      <w:b/>
+      <w:bCs/>
+    </w:rPr>
+  </w:style>
 </w:styles>
 </file>
 

</xml_diff>

<commit_message>
part not save yet
</commit_message>
<xml_diff>
--- a/char4.docx
+++ b/char4.docx
@@ -1715,15 +1715,58 @@
         <w:t>右键</w:t>
       </w:r>
       <w:r>
-        <w:t>zxing.jar  A</w:t>
-      </w:r>
-      <w:bookmarkStart w:id="8" w:name="_GoBack"/>
-      <w:bookmarkEnd w:id="8"/>
-      <w:r>
-        <w:t>dd As Library</w:t>
-      </w:r>
-    </w:p>
-    <w:p>
+        <w:t>zxing.jar  Add As Library</w:t>
+      </w:r>
+    </w:p>
+    <w:p>
+      <w:r>
+        <w:rPr>
+          <w:rFonts w:hint="eastAsia"/>
+          <w:noProof/>
+        </w:rPr>
+        <w:lastRenderedPageBreak/>
+        <w:drawing>
+          <wp:inline distT="0" distB="0" distL="0" distR="0" wp14:anchorId="4957AED5" wp14:editId="43DB0A47">
+            <wp:extent cx="4596765" cy="8863330"/>
+            <wp:effectExtent l="0" t="0" r="0" b="0"/>
+            <wp:docPr id="10" name="图片 10"/>
+            <wp:cNvGraphicFramePr>
+              <a:graphicFrameLocks xmlns:a="http://schemas.openxmlformats.org/drawingml/2006/main" noChangeAspect="1"/>
+            </wp:cNvGraphicFramePr>
+            <a:graphic xmlns:a="http://schemas.openxmlformats.org/drawingml/2006/main">
+              <a:graphicData uri="http://schemas.openxmlformats.org/drawingml/2006/picture">
+                <pic:pic xmlns:pic="http://schemas.openxmlformats.org/drawingml/2006/picture">
+                  <pic:nvPicPr>
+                    <pic:cNvPr id="6" name="import.jpg"/>
+                    <pic:cNvPicPr/>
+                  </pic:nvPicPr>
+                  <pic:blipFill>
+                    <a:blip r:embed="rId11">
+                      <a:extLst>
+                        <a:ext uri="{28A0092B-C50C-407E-A947-70E740481C1C}">
+                          <a14:useLocalDpi xmlns:a14="http://schemas.microsoft.com/office/drawing/2010/main" val="0"/>
+                        </a:ext>
+                      </a:extLst>
+                    </a:blip>
+                    <a:stretch>
+                      <a:fillRect/>
+                    </a:stretch>
+                  </pic:blipFill>
+                  <pic:spPr>
+                    <a:xfrm>
+                      <a:off x="0" y="0"/>
+                      <a:ext cx="4596765" cy="8863330"/>
+                    </a:xfrm>
+                    <a:prstGeom prst="rect">
+                      <a:avLst/>
+                    </a:prstGeom>
+                  </pic:spPr>
+                </pic:pic>
+              </a:graphicData>
+            </a:graphic>
+          </wp:inline>
+        </w:drawing>
+      </w:r>
       <w:r>
         <w:rPr>
           <w:rFonts w:hint="eastAsia"/>
@@ -2045,12 +2088,6 @@
           <w:rFonts w:hint="eastAsia"/>
         </w:rPr>
         <w:t>SFAC 中的RSA</w:t>
-      </w:r>
-      <w:r>
-        <w:rPr>
-          <w:rFonts w:hint="eastAsia"/>
-        </w:rPr>
-        <w:t>C</w:t>
       </w:r>
       <w:r>
         <w:t xml:space="preserve"> </w:t>

</xml_diff>